<commit_message>
dockerfile remove gradle build
</commit_message>
<xml_diff>
--- a/evidences/Jenkins Evidences.docx
+++ b/evidences/Jenkins Evidences.docx
@@ -229,6 +229,385 @@
                   </pic:nvPicPr>
                   <pic:blipFill>
                     <a:blip r:embed="rId9"/>
+                    <a:stretch>
+                      <a:fillRect/>
+                    </a:stretch>
+                  </pic:blipFill>
+                  <pic:spPr>
+                    <a:xfrm>
+                      <a:off x="0" y="0"/>
+                      <a:ext cx="5612130" cy="3156585"/>
+                    </a:xfrm>
+                    <a:prstGeom prst="rect">
+                      <a:avLst/>
+                    </a:prstGeom>
+                  </pic:spPr>
+                </pic:pic>
+              </a:graphicData>
+            </a:graphic>
+          </wp:inline>
+        </w:drawing>
+      </w:r>
+    </w:p>
+    <w:p/>
+    <w:p>
+      <w:r>
+        <w:t>Voy a hacer uso de DIND para ejecutar de la misma manera con Docker que se encuentra en el readme para mostrar las capacidades con K8S y Docker</w:t>
+      </w:r>
+    </w:p>
+    <w:p/>
+    <w:p>
+      <w:r>
+        <w:t>Aplicando deploy de Dind para ejecutar Docker dentro de Docker</w:t>
+      </w:r>
+    </w:p>
+    <w:p>
+      <w:r>
+        <w:rPr>
+          <w:noProof/>
+        </w:rPr>
+        <w:drawing>
+          <wp:inline distT="0" distB="0" distL="0" distR="0" wp14:anchorId="6468F2F2" wp14:editId="1DE246D1">
+            <wp:extent cx="5612130" cy="3156585"/>
+            <wp:effectExtent l="0" t="0" r="7620" b="5715"/>
+            <wp:docPr id="7" name="Imagen 7"/>
+            <wp:cNvGraphicFramePr>
+              <a:graphicFrameLocks xmlns:a="http://schemas.openxmlformats.org/drawingml/2006/main" noChangeAspect="1"/>
+            </wp:cNvGraphicFramePr>
+            <a:graphic xmlns:a="http://schemas.openxmlformats.org/drawingml/2006/main">
+              <a:graphicData uri="http://schemas.openxmlformats.org/drawingml/2006/picture">
+                <pic:pic xmlns:pic="http://schemas.openxmlformats.org/drawingml/2006/picture">
+                  <pic:nvPicPr>
+                    <pic:cNvPr id="1" name=""/>
+                    <pic:cNvPicPr/>
+                  </pic:nvPicPr>
+                  <pic:blipFill>
+                    <a:blip r:embed="rId10"/>
+                    <a:stretch>
+                      <a:fillRect/>
+                    </a:stretch>
+                  </pic:blipFill>
+                  <pic:spPr>
+                    <a:xfrm>
+                      <a:off x="0" y="0"/>
+                      <a:ext cx="5612130" cy="3156585"/>
+                    </a:xfrm>
+                    <a:prstGeom prst="rect">
+                      <a:avLst/>
+                    </a:prstGeom>
+                  </pic:spPr>
+                </pic:pic>
+              </a:graphicData>
+            </a:graphic>
+          </wp:inline>
+        </w:drawing>
+      </w:r>
+      <w:r>
+        <w:t>exponiendo din en un cluster ip para accederlo</w:t>
+      </w:r>
+    </w:p>
+    <w:p>
+      <w:r>
+        <w:rPr>
+          <w:noProof/>
+        </w:rPr>
+        <w:lastRenderedPageBreak/>
+        <w:drawing>
+          <wp:inline distT="0" distB="0" distL="0" distR="0" wp14:anchorId="706D1D06" wp14:editId="19CABA45">
+            <wp:extent cx="5612130" cy="3156585"/>
+            <wp:effectExtent l="0" t="0" r="7620" b="5715"/>
+            <wp:docPr id="8" name="Imagen 8"/>
+            <wp:cNvGraphicFramePr>
+              <a:graphicFrameLocks xmlns:a="http://schemas.openxmlformats.org/drawingml/2006/main" noChangeAspect="1"/>
+            </wp:cNvGraphicFramePr>
+            <a:graphic xmlns:a="http://schemas.openxmlformats.org/drawingml/2006/main">
+              <a:graphicData uri="http://schemas.openxmlformats.org/drawingml/2006/picture">
+                <pic:pic xmlns:pic="http://schemas.openxmlformats.org/drawingml/2006/picture">
+                  <pic:nvPicPr>
+                    <pic:cNvPr id="1" name=""/>
+                    <pic:cNvPicPr/>
+                  </pic:nvPicPr>
+                  <pic:blipFill>
+                    <a:blip r:embed="rId11"/>
+                    <a:stretch>
+                      <a:fillRect/>
+                    </a:stretch>
+                  </pic:blipFill>
+                  <pic:spPr>
+                    <a:xfrm>
+                      <a:off x="0" y="0"/>
+                      <a:ext cx="5612130" cy="3156585"/>
+                    </a:xfrm>
+                    <a:prstGeom prst="rect">
+                      <a:avLst/>
+                    </a:prstGeom>
+                  </pic:spPr>
+                </pic:pic>
+              </a:graphicData>
+            </a:graphic>
+          </wp:inline>
+        </w:drawing>
+      </w:r>
+    </w:p>
+    <w:p>
+      <w:r>
+        <w:rPr>
+          <w:noProof/>
+        </w:rPr>
+        <w:drawing>
+          <wp:inline distT="0" distB="0" distL="0" distR="0" wp14:anchorId="1BF54444" wp14:editId="2FD4B66B">
+            <wp:extent cx="5612130" cy="3156585"/>
+            <wp:effectExtent l="0" t="0" r="7620" b="5715"/>
+            <wp:docPr id="9" name="Imagen 9"/>
+            <wp:cNvGraphicFramePr>
+              <a:graphicFrameLocks xmlns:a="http://schemas.openxmlformats.org/drawingml/2006/main" noChangeAspect="1"/>
+            </wp:cNvGraphicFramePr>
+            <a:graphic xmlns:a="http://schemas.openxmlformats.org/drawingml/2006/main">
+              <a:graphicData uri="http://schemas.openxmlformats.org/drawingml/2006/picture">
+                <pic:pic xmlns:pic="http://schemas.openxmlformats.org/drawingml/2006/picture">
+                  <pic:nvPicPr>
+                    <pic:cNvPr id="1" name=""/>
+                    <pic:cNvPicPr/>
+                  </pic:nvPicPr>
+                  <pic:blipFill>
+                    <a:blip r:embed="rId12"/>
+                    <a:stretch>
+                      <a:fillRect/>
+                    </a:stretch>
+                  </pic:blipFill>
+                  <pic:spPr>
+                    <a:xfrm>
+                      <a:off x="0" y="0"/>
+                      <a:ext cx="5612130" cy="3156585"/>
+                    </a:xfrm>
+                    <a:prstGeom prst="rect">
+                      <a:avLst/>
+                    </a:prstGeom>
+                  </pic:spPr>
+                </pic:pic>
+              </a:graphicData>
+            </a:graphic>
+          </wp:inline>
+        </w:drawing>
+      </w:r>
+    </w:p>
+    <w:p/>
+    <w:p/>
+    <w:p/>
+    <w:p/>
+    <w:p/>
+    <w:p/>
+    <w:p>
+      <w:r>
+        <w:lastRenderedPageBreak/>
+        <w:t>agente de jenkisn con Docker CLi que apunta a dind para poder ejecutar comandos Docker</w:t>
+      </w:r>
+    </w:p>
+    <w:p>
+      <w:r>
+        <w:rPr>
+          <w:noProof/>
+        </w:rPr>
+        <w:drawing>
+          <wp:inline distT="0" distB="0" distL="0" distR="0" wp14:anchorId="4533850B" wp14:editId="40113C8E">
+            <wp:extent cx="5612130" cy="3156585"/>
+            <wp:effectExtent l="0" t="0" r="7620" b="5715"/>
+            <wp:docPr id="10" name="Imagen 10"/>
+            <wp:cNvGraphicFramePr>
+              <a:graphicFrameLocks xmlns:a="http://schemas.openxmlformats.org/drawingml/2006/main" noChangeAspect="1"/>
+            </wp:cNvGraphicFramePr>
+            <a:graphic xmlns:a="http://schemas.openxmlformats.org/drawingml/2006/main">
+              <a:graphicData uri="http://schemas.openxmlformats.org/drawingml/2006/picture">
+                <pic:pic xmlns:pic="http://schemas.openxmlformats.org/drawingml/2006/picture">
+                  <pic:nvPicPr>
+                    <pic:cNvPr id="1" name=""/>
+                    <pic:cNvPicPr/>
+                  </pic:nvPicPr>
+                  <pic:blipFill>
+                    <a:blip r:embed="rId13"/>
+                    <a:stretch>
+                      <a:fillRect/>
+                    </a:stretch>
+                  </pic:blipFill>
+                  <pic:spPr>
+                    <a:xfrm>
+                      <a:off x="0" y="0"/>
+                      <a:ext cx="5612130" cy="3156585"/>
+                    </a:xfrm>
+                    <a:prstGeom prst="rect">
+                      <a:avLst/>
+                    </a:prstGeom>
+                  </pic:spPr>
+                </pic:pic>
+              </a:graphicData>
+            </a:graphic>
+          </wp:inline>
+        </w:drawing>
+      </w:r>
+    </w:p>
+    <w:p>
+      <w:pPr>
+        <w:rPr>
+          <w:u w:val="single"/>
+        </w:rPr>
+      </w:pPr>
+      <w:r>
+        <w:rPr>
+          <w:u w:val="single"/>
+        </w:rPr>
+        <w:t>Ejecución de Jenkins</w:t>
+      </w:r>
+    </w:p>
+    <w:p>
+      <w:pPr>
+        <w:rPr>
+          <w:u w:val="single"/>
+        </w:rPr>
+      </w:pPr>
+      <w:r>
+        <w:rPr>
+          <w:noProof/>
+        </w:rPr>
+        <w:drawing>
+          <wp:inline distT="0" distB="0" distL="0" distR="0" wp14:anchorId="21AD71EB" wp14:editId="25A6662D">
+            <wp:extent cx="5612130" cy="3156585"/>
+            <wp:effectExtent l="0" t="0" r="7620" b="5715"/>
+            <wp:docPr id="12" name="Imagen 12"/>
+            <wp:cNvGraphicFramePr>
+              <a:graphicFrameLocks xmlns:a="http://schemas.openxmlformats.org/drawingml/2006/main" noChangeAspect="1"/>
+            </wp:cNvGraphicFramePr>
+            <a:graphic xmlns:a="http://schemas.openxmlformats.org/drawingml/2006/main">
+              <a:graphicData uri="http://schemas.openxmlformats.org/drawingml/2006/picture">
+                <pic:pic xmlns:pic="http://schemas.openxmlformats.org/drawingml/2006/picture">
+                  <pic:nvPicPr>
+                    <pic:cNvPr id="1" name=""/>
+                    <pic:cNvPicPr/>
+                  </pic:nvPicPr>
+                  <pic:blipFill>
+                    <a:blip r:embed="rId14"/>
+                    <a:stretch>
+                      <a:fillRect/>
+                    </a:stretch>
+                  </pic:blipFill>
+                  <pic:spPr>
+                    <a:xfrm>
+                      <a:off x="0" y="0"/>
+                      <a:ext cx="5612130" cy="3156585"/>
+                    </a:xfrm>
+                    <a:prstGeom prst="rect">
+                      <a:avLst/>
+                    </a:prstGeom>
+                  </pic:spPr>
+                </pic:pic>
+              </a:graphicData>
+            </a:graphic>
+          </wp:inline>
+        </w:drawing>
+      </w:r>
+    </w:p>
+    <w:p>
+      <w:pPr>
+        <w:rPr>
+          <w:u w:val="single"/>
+        </w:rPr>
+      </w:pPr>
+      <w:r>
+        <w:rPr>
+          <w:u w:val="single"/>
+        </w:rPr>
+        <w:t>Reporte de serenity que se puede descargar, Jenkins no lee los archivos js de serenity</w:t>
+      </w:r>
+    </w:p>
+    <w:p>
+      <w:pPr>
+        <w:rPr>
+          <w:u w:val="single"/>
+        </w:rPr>
+      </w:pPr>
+      <w:r>
+        <w:rPr>
+          <w:noProof/>
+        </w:rPr>
+        <w:lastRenderedPageBreak/>
+        <w:drawing>
+          <wp:inline distT="0" distB="0" distL="0" distR="0" wp14:anchorId="38CEF463" wp14:editId="7F773B31">
+            <wp:extent cx="5612130" cy="3156585"/>
+            <wp:effectExtent l="0" t="0" r="7620" b="5715"/>
+            <wp:docPr id="13" name="Imagen 13"/>
+            <wp:cNvGraphicFramePr>
+              <a:graphicFrameLocks xmlns:a="http://schemas.openxmlformats.org/drawingml/2006/main" noChangeAspect="1"/>
+            </wp:cNvGraphicFramePr>
+            <a:graphic xmlns:a="http://schemas.openxmlformats.org/drawingml/2006/main">
+              <a:graphicData uri="http://schemas.openxmlformats.org/drawingml/2006/picture">
+                <pic:pic xmlns:pic="http://schemas.openxmlformats.org/drawingml/2006/picture">
+                  <pic:nvPicPr>
+                    <pic:cNvPr id="1" name=""/>
+                    <pic:cNvPicPr/>
+                  </pic:nvPicPr>
+                  <pic:blipFill>
+                    <a:blip r:embed="rId15"/>
+                    <a:stretch>
+                      <a:fillRect/>
+                    </a:stretch>
+                  </pic:blipFill>
+                  <pic:spPr>
+                    <a:xfrm>
+                      <a:off x="0" y="0"/>
+                      <a:ext cx="5612130" cy="3156585"/>
+                    </a:xfrm>
+                    <a:prstGeom prst="rect">
+                      <a:avLst/>
+                    </a:prstGeom>
+                  </pic:spPr>
+                </pic:pic>
+              </a:graphicData>
+            </a:graphic>
+          </wp:inline>
+        </w:drawing>
+      </w:r>
+    </w:p>
+    <w:p>
+      <w:pPr>
+        <w:rPr>
+          <w:u w:val="single"/>
+        </w:rPr>
+      </w:pPr>
+    </w:p>
+    <w:p>
+      <w:pPr>
+        <w:rPr>
+          <w:u w:val="single"/>
+        </w:rPr>
+      </w:pPr>
+      <w:r>
+        <w:rPr>
+          <w:u w:val="single"/>
+        </w:rPr>
+        <w:t>El informe junit de jnekins</w:t>
+      </w:r>
+    </w:p>
+    <w:p>
+      <w:r>
+        <w:rPr>
+          <w:noProof/>
+        </w:rPr>
+        <w:drawing>
+          <wp:inline distT="0" distB="0" distL="0" distR="0" wp14:anchorId="6C945DA9" wp14:editId="4DEC958C">
+            <wp:extent cx="5612130" cy="3156585"/>
+            <wp:effectExtent l="0" t="0" r="7620" b="5715"/>
+            <wp:docPr id="14" name="Imagen 14"/>
+            <wp:cNvGraphicFramePr>
+              <a:graphicFrameLocks xmlns:a="http://schemas.openxmlformats.org/drawingml/2006/main" noChangeAspect="1"/>
+            </wp:cNvGraphicFramePr>
+            <a:graphic xmlns:a="http://schemas.openxmlformats.org/drawingml/2006/main">
+              <a:graphicData uri="http://schemas.openxmlformats.org/drawingml/2006/picture">
+                <pic:pic xmlns:pic="http://schemas.openxmlformats.org/drawingml/2006/picture">
+                  <pic:nvPicPr>
+                    <pic:cNvPr id="1" name=""/>
+                    <pic:cNvPicPr/>
+                  </pic:nvPicPr>
+                  <pic:blipFill>
+                    <a:blip r:embed="rId16"/>
                     <a:stretch>
                       <a:fillRect/>
                     </a:stretch>

</xml_diff>